<commit_message>
working expressions with shubnting-yard algorithm and operator precedence
</commit_message>
<xml_diff>
--- a/final-assign-v2/final-assign-report.docx
+++ b/final-assign-v2/final-assign-report.docx
@@ -112,19 +112,7 @@
         <w:rPr>
           <w:rFonts w:ascii="Times New Roman" w:hAnsi="Times New Roman"/>
         </w:rPr>
-        <w:t xml:space="preserve">I, </w:t>
-      </w:r>
-      <w:r>
-        <w:rPr>
-          <w:rFonts w:ascii="Times New Roman" w:hAnsi="Times New Roman"/>
-        </w:rPr>
-        <w:t>David Laeer</w:t>
-      </w:r>
-      <w:r>
-        <w:rPr>
-          <w:rFonts w:ascii="Times New Roman" w:hAnsi="Times New Roman"/>
-        </w:rPr>
-        <w:t>, attest that all of the materials which I am submitting for this assignment are my own and were written solely by me. I have cited in this report any sources, other than the class materials,</w:t>
+        <w:t>I, David Laeer, attest that all of the materials which I am submitting for this assignment are my own and were written solely by me. I have cited in this report any sources, other than the class materials,</w:t>
       </w:r>
     </w:p>
     <w:p>
@@ -1328,25 +1316,9 @@
       </w:pPr>
       <w:r>
         <w:rPr>
-          <w:rFonts w:ascii="Times New Roman" w:hAnsi="Times New Roman"/>
-        </w:rPr>
-      </w:r>
-    </w:p>
-    <w:p>
-      <w:pPr>
-        <w:pStyle w:val="BodyText"/>
-        <w:bidi w:val="0"/>
-        <w:spacing w:lineRule="auto" w:line="360"/>
-        <w:jc w:val="left"/>
-        <w:rPr>
           <w:b w:val="false"/>
           <w:bCs w:val="false"/>
         </w:rPr>
-      </w:pPr>
-      <w:r>
-        <w:rPr>
-          <w:rFonts w:ascii="Times New Roman" w:hAnsi="Times New Roman"/>
-        </w:rPr>
       </w:r>
     </w:p>
     <w:p>
@@ -1362,25 +1334,9 @@
       </w:pPr>
       <w:r>
         <w:rPr>
-          <w:rFonts w:ascii="Times New Roman" w:hAnsi="Times New Roman"/>
-        </w:rPr>
-      </w:r>
-    </w:p>
-    <w:p>
-      <w:pPr>
-        <w:pStyle w:val="BodyText"/>
-        <w:bidi w:val="0"/>
-        <w:spacing w:lineRule="auto" w:line="360"/>
-        <w:jc w:val="left"/>
-        <w:rPr>
           <w:b w:val="false"/>
           <w:bCs w:val="false"/>
         </w:rPr>
-      </w:pPr>
-      <w:r>
-        <w:rPr>
-          <w:rFonts w:ascii="Times New Roman" w:hAnsi="Times New Roman"/>
-        </w:rPr>
       </w:r>
     </w:p>
     <w:p>
@@ -1396,25 +1352,9 @@
       </w:pPr>
       <w:r>
         <w:rPr>
-          <w:rFonts w:ascii="Times New Roman" w:hAnsi="Times New Roman"/>
-        </w:rPr>
-      </w:r>
-    </w:p>
-    <w:p>
-      <w:pPr>
-        <w:pStyle w:val="BodyText"/>
-        <w:bidi w:val="0"/>
-        <w:spacing w:lineRule="auto" w:line="360"/>
-        <w:jc w:val="left"/>
-        <w:rPr>
           <w:b w:val="false"/>
           <w:bCs w:val="false"/>
         </w:rPr>
-      </w:pPr>
-      <w:r>
-        <w:rPr>
-          <w:rFonts w:ascii="Times New Roman" w:hAnsi="Times New Roman"/>
-        </w:rPr>
       </w:r>
     </w:p>
     <w:p>
@@ -1430,7 +1370,8 @@
       </w:pPr>
       <w:r>
         <w:rPr>
-          <w:rFonts w:ascii="Times New Roman" w:hAnsi="Times New Roman"/>
+          <w:b w:val="false"/>
+          <w:bCs w:val="false"/>
         </w:rPr>
       </w:r>
     </w:p>
@@ -1440,10 +1381,16 @@
         <w:bidi w:val="0"/>
         <w:spacing w:lineRule="auto" w:line="360"/>
         <w:jc w:val="left"/>
-        <w:rPr/>
-      </w:pPr>
-      <w:r>
-        <w:rPr/>
+        <w:rPr>
+          <w:b w:val="false"/>
+          <w:bCs w:val="false"/>
+        </w:rPr>
+      </w:pPr>
+      <w:r>
+        <w:rPr>
+          <w:b w:val="false"/>
+          <w:bCs w:val="false"/>
+        </w:rPr>
       </w:r>
     </w:p>
     <w:p>
@@ -1452,6 +1399,54 @@
         <w:bidi w:val="0"/>
         <w:spacing w:lineRule="auto" w:line="360"/>
         <w:jc w:val="left"/>
+        <w:rPr>
+          <w:b w:val="false"/>
+          <w:bCs w:val="false"/>
+        </w:rPr>
+      </w:pPr>
+      <w:r>
+        <w:rPr>
+          <w:b w:val="false"/>
+          <w:bCs w:val="false"/>
+        </w:rPr>
+      </w:r>
+    </w:p>
+    <w:p>
+      <w:pPr>
+        <w:pStyle w:val="BodyText"/>
+        <w:bidi w:val="0"/>
+        <w:spacing w:lineRule="auto" w:line="360"/>
+        <w:jc w:val="left"/>
+        <w:rPr>
+          <w:b w:val="false"/>
+          <w:bCs w:val="false"/>
+        </w:rPr>
+      </w:pPr>
+      <w:r>
+        <w:rPr>
+          <w:b w:val="false"/>
+          <w:bCs w:val="false"/>
+        </w:rPr>
+      </w:r>
+    </w:p>
+    <w:p>
+      <w:pPr>
+        <w:pStyle w:val="BodyText"/>
+        <w:bidi w:val="0"/>
+        <w:spacing w:lineRule="auto" w:line="360"/>
+        <w:jc w:val="left"/>
+        <w:rPr/>
+      </w:pPr>
+      <w:r>
+        <w:rPr/>
+      </w:r>
+    </w:p>
+    <w:p>
+      <w:pPr>
+        <w:pStyle w:val="BodyText"/>
+        <w:bidi w:val="0"/>
+        <w:spacing w:lineRule="auto" w:line="360"/>
+        <w:jc w:val="left"/>
         <w:rPr/>
       </w:pPr>
       <w:r>
@@ -1461,6 +1456,10 @@
     <w:p>
       <w:pPr>
         <w:pStyle w:val="Heading1"/>
+        <w:numPr>
+          <w:ilvl w:val="0"/>
+          <w:numId w:val="1"/>
+        </w:numPr>
         <w:bidi w:val="0"/>
         <w:ind w:hanging="0" w:left="0"/>
         <w:jc w:val="left"/>
@@ -1619,6 +1618,10 @@
     <w:p>
       <w:pPr>
         <w:pStyle w:val="Heading2"/>
+        <w:numPr>
+          <w:ilvl w:val="1"/>
+          <w:numId w:val="1"/>
+        </w:numPr>
         <w:bidi w:val="0"/>
         <w:ind w:hanging="0" w:left="0"/>
         <w:jc w:val="left"/>
@@ -1666,6 +1669,10 @@
     <w:p>
       <w:pPr>
         <w:pStyle w:val="Heading2"/>
+        <w:numPr>
+          <w:ilvl w:val="1"/>
+          <w:numId w:val="1"/>
+        </w:numPr>
         <w:bidi w:val="0"/>
         <w:ind w:hanging="0" w:left="0"/>
         <w:jc w:val="left"/>
@@ -1693,6 +1700,10 @@
     <w:p>
       <w:pPr>
         <w:pStyle w:val="Heading2"/>
+        <w:numPr>
+          <w:ilvl w:val="1"/>
+          <w:numId w:val="1"/>
+        </w:numPr>
         <w:bidi w:val="0"/>
         <w:ind w:hanging="0" w:left="0"/>
         <w:jc w:val="left"/>
@@ -1761,6 +1772,10 @@
     <w:p>
       <w:pPr>
         <w:pStyle w:val="Heading2"/>
+        <w:numPr>
+          <w:ilvl w:val="1"/>
+          <w:numId w:val="1"/>
+        </w:numPr>
         <w:bidi w:val="0"/>
         <w:ind w:hanging="0" w:left="0"/>
         <w:jc w:val="left"/>
@@ -1786,6 +1801,10 @@
     <w:p>
       <w:pPr>
         <w:pStyle w:val="Heading2"/>
+        <w:numPr>
+          <w:ilvl w:val="1"/>
+          <w:numId w:val="1"/>
+        </w:numPr>
         <w:bidi w:val="0"/>
         <w:ind w:hanging="0" w:left="0"/>
         <w:jc w:val="left"/>
@@ -1811,6 +1830,10 @@
     <w:p>
       <w:pPr>
         <w:pStyle w:val="Heading3"/>
+        <w:numPr>
+          <w:ilvl w:val="2"/>
+          <w:numId w:val="1"/>
+        </w:numPr>
         <w:bidi w:val="0"/>
         <w:ind w:hanging="0" w:left="0"/>
         <w:jc w:val="left"/>
@@ -1856,6 +1879,10 @@
     <w:p>
       <w:pPr>
         <w:pStyle w:val="Heading3"/>
+        <w:numPr>
+          <w:ilvl w:val="2"/>
+          <w:numId w:val="1"/>
+        </w:numPr>
         <w:bidi w:val="0"/>
         <w:ind w:hanging="0" w:left="0"/>
         <w:jc w:val="left"/>
@@ -1903,6 +1930,7 @@
       <w:pgNumType w:fmt="decimal"/>
       <w:formProt w:val="false"/>
       <w:textDirection w:val="lrTb"/>
+      <w:docGrid w:type="default" w:linePitch="100" w:charSpace="0"/>
     </w:sectPr>
   </w:body>
 </w:document>
@@ -1984,7 +2012,6 @@
   <w:abstractNum w:abstractNumId="1">
     <w:lvl w:ilvl="0">
       <w:start w:val="1"/>
-      <w:pStyle w:val="Heading1"/>
       <w:numFmt w:val="none"/>
       <w:suff w:val="nothing"/>
       <w:lvlText w:val=""/>
@@ -1995,10 +2022,10 @@
         </w:tabs>
         <w:ind w:left="0" w:hanging="0"/>
       </w:pPr>
+      <w:rPr/>
     </w:lvl>
     <w:lvl w:ilvl="1">
       <w:start w:val="1"/>
-      <w:pStyle w:val="Heading2"/>
       <w:numFmt w:val="none"/>
       <w:suff w:val="nothing"/>
       <w:lvlText w:val=""/>
@@ -2009,10 +2036,10 @@
         </w:tabs>
         <w:ind w:left="0" w:hanging="0"/>
       </w:pPr>
+      <w:rPr/>
     </w:lvl>
     <w:lvl w:ilvl="2">
       <w:start w:val="1"/>
-      <w:pStyle w:val="Heading3"/>
       <w:numFmt w:val="none"/>
       <w:suff w:val="nothing"/>
       <w:lvlText w:val=""/>
@@ -2023,6 +2050,7 @@
         </w:tabs>
         <w:ind w:left="0" w:hanging="0"/>
       </w:pPr>
+      <w:rPr/>
     </w:lvl>
     <w:lvl w:ilvl="3">
       <w:start w:val="1"/>
@@ -2036,6 +2064,7 @@
         </w:tabs>
         <w:ind w:left="0" w:hanging="0"/>
       </w:pPr>
+      <w:rPr/>
     </w:lvl>
     <w:lvl w:ilvl="4">
       <w:start w:val="1"/>
@@ -2049,6 +2078,7 @@
         </w:tabs>
         <w:ind w:left="0" w:hanging="0"/>
       </w:pPr>
+      <w:rPr/>
     </w:lvl>
     <w:lvl w:ilvl="5">
       <w:start w:val="1"/>
@@ -2062,6 +2092,7 @@
         </w:tabs>
         <w:ind w:left="0" w:hanging="0"/>
       </w:pPr>
+      <w:rPr/>
     </w:lvl>
     <w:lvl w:ilvl="6">
       <w:start w:val="1"/>
@@ -2075,6 +2106,7 @@
         </w:tabs>
         <w:ind w:left="0" w:hanging="0"/>
       </w:pPr>
+      <w:rPr/>
     </w:lvl>
     <w:lvl w:ilvl="7">
       <w:start w:val="1"/>
@@ -2088,6 +2120,7 @@
         </w:tabs>
         <w:ind w:left="0" w:hanging="0"/>
       </w:pPr>
+      <w:rPr/>
     </w:lvl>
     <w:lvl w:ilvl="8">
       <w:start w:val="1"/>
@@ -2101,6 +2134,7 @@
         </w:tabs>
         <w:ind w:left="0" w:hanging="0"/>
       </w:pPr>
+      <w:rPr/>
     </w:lvl>
   </w:abstractNum>
   <w:abstractNum w:abstractNumId="2">
@@ -2494,6 +2528,125 @@
       <w:rPr>
         <w:rFonts w:ascii="OpenSymbol" w:hAnsi="OpenSymbol" w:cs="OpenSymbol" w:hint="default"/>
       </w:rPr>
+    </w:lvl>
+  </w:abstractNum>
+  <w:abstractNum w:abstractNumId="5">
+    <w:lvl w:ilvl="0">
+      <w:start w:val="1"/>
+      <w:numFmt w:val="none"/>
+      <w:suff w:val="nothing"/>
+      <w:lvlText w:val=""/>
+      <w:lvlJc w:val="left"/>
+      <w:pPr>
+        <w:tabs>
+          <w:tab w:val="num" w:pos="0"/>
+        </w:tabs>
+        <w:ind w:left="0" w:hanging="0"/>
+      </w:pPr>
+    </w:lvl>
+    <w:lvl w:ilvl="1">
+      <w:start w:val="1"/>
+      <w:numFmt w:val="none"/>
+      <w:suff w:val="nothing"/>
+      <w:lvlText w:val=""/>
+      <w:lvlJc w:val="left"/>
+      <w:pPr>
+        <w:tabs>
+          <w:tab w:val="num" w:pos="0"/>
+        </w:tabs>
+        <w:ind w:left="0" w:hanging="0"/>
+      </w:pPr>
+    </w:lvl>
+    <w:lvl w:ilvl="2">
+      <w:start w:val="1"/>
+      <w:numFmt w:val="none"/>
+      <w:suff w:val="nothing"/>
+      <w:lvlText w:val=""/>
+      <w:lvlJc w:val="left"/>
+      <w:pPr>
+        <w:tabs>
+          <w:tab w:val="num" w:pos="0"/>
+        </w:tabs>
+        <w:ind w:left="0" w:hanging="0"/>
+      </w:pPr>
+    </w:lvl>
+    <w:lvl w:ilvl="3">
+      <w:start w:val="1"/>
+      <w:numFmt w:val="none"/>
+      <w:suff w:val="nothing"/>
+      <w:lvlText w:val=""/>
+      <w:lvlJc w:val="left"/>
+      <w:pPr>
+        <w:tabs>
+          <w:tab w:val="num" w:pos="0"/>
+        </w:tabs>
+        <w:ind w:left="0" w:hanging="0"/>
+      </w:pPr>
+    </w:lvl>
+    <w:lvl w:ilvl="4">
+      <w:start w:val="1"/>
+      <w:numFmt w:val="none"/>
+      <w:suff w:val="nothing"/>
+      <w:lvlText w:val=""/>
+      <w:lvlJc w:val="left"/>
+      <w:pPr>
+        <w:tabs>
+          <w:tab w:val="num" w:pos="0"/>
+        </w:tabs>
+        <w:ind w:left="0" w:hanging="0"/>
+      </w:pPr>
+    </w:lvl>
+    <w:lvl w:ilvl="5">
+      <w:start w:val="1"/>
+      <w:numFmt w:val="none"/>
+      <w:suff w:val="nothing"/>
+      <w:lvlText w:val=""/>
+      <w:lvlJc w:val="left"/>
+      <w:pPr>
+        <w:tabs>
+          <w:tab w:val="num" w:pos="0"/>
+        </w:tabs>
+        <w:ind w:left="0" w:hanging="0"/>
+      </w:pPr>
+    </w:lvl>
+    <w:lvl w:ilvl="6">
+      <w:start w:val="1"/>
+      <w:numFmt w:val="none"/>
+      <w:suff w:val="nothing"/>
+      <w:lvlText w:val=""/>
+      <w:lvlJc w:val="left"/>
+      <w:pPr>
+        <w:tabs>
+          <w:tab w:val="num" w:pos="0"/>
+        </w:tabs>
+        <w:ind w:left="0" w:hanging="0"/>
+      </w:pPr>
+    </w:lvl>
+    <w:lvl w:ilvl="7">
+      <w:start w:val="1"/>
+      <w:numFmt w:val="none"/>
+      <w:suff w:val="nothing"/>
+      <w:lvlText w:val=""/>
+      <w:lvlJc w:val="left"/>
+      <w:pPr>
+        <w:tabs>
+          <w:tab w:val="num" w:pos="0"/>
+        </w:tabs>
+        <w:ind w:left="0" w:hanging="0"/>
+      </w:pPr>
+    </w:lvl>
+    <w:lvl w:ilvl="8">
+      <w:start w:val="1"/>
+      <w:numFmt w:val="none"/>
+      <w:suff w:val="nothing"/>
+      <w:lvlText w:val=""/>
+      <w:lvlJc w:val="left"/>
+      <w:pPr>
+        <w:tabs>
+          <w:tab w:val="num" w:pos="0"/>
+        </w:tabs>
+        <w:ind w:left="0" w:hanging="0"/>
+      </w:pPr>
     </w:lvl>
   </w:abstractNum>
   <w:num w:numId="1">
@@ -2507,6 +2660,9 @@
   </w:num>
   <w:num w:numId="4">
     <w:abstractNumId w:val="4"/>
+  </w:num>
+  <w:num w:numId="5">
+    <w:abstractNumId w:val="5"/>
   </w:num>
 </w:numbering>
 </file>
@@ -2525,7 +2681,6 @@
     </w:rPrDefault>
     <w:pPrDefault>
       <w:pPr>
-        <w:widowControl/>
         <w:suppressAutoHyphens w:val="true"/>
       </w:pPr>
     </w:pPrDefault>
@@ -2535,7 +2690,10 @@
     <w:qFormat/>
     <w:pPr>
       <w:widowControl/>
+      <w:suppressAutoHyphens w:val="true"/>
       <w:bidi w:val="0"/>
+      <w:spacing w:before="0" w:after="0"/>
+      <w:jc w:val="left"/>
     </w:pPr>
     <w:rPr>
       <w:rFonts w:ascii="Liberation Serif" w:hAnsi="Liberation Serif" w:eastAsia="Noto Serif CJK SC" w:cs="Noto Sans Devanagari"/>
@@ -2626,16 +2784,12 @@
   <w:style w:type="character" w:styleId="FootnoteCharacters">
     <w:name w:val="Footnote Characters"/>
     <w:qFormat/>
-    <w:rPr/>
-  </w:style>
-  <w:style w:type="character" w:styleId="FootnoteReference">
-    <w:name w:val="Footnote Reference"/>
     <w:rPr>
       <w:vertAlign w:val="superscript"/>
     </w:rPr>
   </w:style>
-  <w:style w:type="character" w:styleId="EndnoteReference">
-    <w:name w:val="Endnote Reference"/>
+  <w:style w:type="character" w:styleId="FootnoteReference">
+    <w:name w:val="Footnote Reference"/>
     <w:rPr>
       <w:vertAlign w:val="superscript"/>
     </w:rPr>
@@ -2644,6 +2798,12 @@
     <w:name w:val="Endnote Characters"/>
     <w:qFormat/>
     <w:rPr/>
+  </w:style>
+  <w:style w:type="character" w:styleId="EndnoteReference">
+    <w:name w:val="Endnote Reference"/>
+    <w:rPr>
+      <w:vertAlign w:val="superscript"/>
+    </w:rPr>
   </w:style>
   <w:style w:type="character" w:styleId="Bullets">
     <w:name w:val="Bullets"/>

</xml_diff>